<commit_message>
Designrichtlinien & Testkonzept v. Meise
</commit_message>
<xml_diff>
--- a/Testkonzept/testkonzept.docx
+++ b/Testkonzept/testkonzept.docx
@@ -49,7 +49,7 @@
               </w:sdtPr>
               <w:sdtEndPr>
                 <w:rPr>
-                  <w:lang w:eastAsia="de-DE"/>
+                  <w:lang w:val="en-US" w:eastAsia="de-DE"/>
                 </w:rPr>
               </w:sdtEndPr>
               <w:sdtContent>
@@ -68,21 +68,15 @@
                       <w:pStyle w:val="KeinLeerraum"/>
                       <w:rPr>
                         <w:rFonts w:asciiTheme="majorHAnsi" w:eastAsiaTheme="majorEastAsia" w:hAnsiTheme="majorHAnsi" w:cstheme="majorBidi"/>
+                        <w:lang w:val="en-US"/>
                       </w:rPr>
                     </w:pPr>
-                    <w:proofErr w:type="spellStart"/>
                     <w:r>
                       <w:rPr>
                         <w:rFonts w:asciiTheme="majorHAnsi" w:eastAsiaTheme="majorEastAsia" w:hAnsiTheme="majorHAnsi" w:cstheme="majorBidi"/>
+                        <w:lang w:val="en-US"/>
                       </w:rPr>
-                      <w:t>b.i.b</w:t>
-                    </w:r>
-                    <w:proofErr w:type="spellEnd"/>
-                    <w:r>
-                      <w:rPr>
-                        <w:rFonts w:asciiTheme="majorHAnsi" w:eastAsiaTheme="majorEastAsia" w:hAnsiTheme="majorHAnsi" w:cstheme="majorBidi"/>
-                      </w:rPr>
-                      <w:t>. International College</w:t>
+                      <w:t>b.i.b. International College</w:t>
                     </w:r>
                   </w:p>
                 </w:tc>
@@ -159,9 +153,6 @@
                 </w:rPr>
                 <w:alias w:val="Untertitel"/>
                 <w:id w:val="13406923"/>
-                <w:placeholder>
-                  <w:docPart w:val="464E96DAF1614C7C859757D6FE627BA6"/>
-                </w:placeholder>
                 <w:dataBinding w:prefixMappings="xmlns:ns0='http://schemas.openxmlformats.org/package/2006/metadata/core-properties' xmlns:ns1='http://purl.org/dc/elements/1.1/'" w:xpath="/ns0:coreProperties[1]/ns1:subject[1]" w:storeItemID="{6C3C8BC8-F283-45AE-878A-BAB7291924A1}"/>
                 <w:text/>
               </w:sdtPr>
@@ -261,9 +252,9 @@
                   </w:rPr>
                   <w:alias w:val="Datum"/>
                   <w:id w:val="13406932"/>
-                  <w:showingPlcHdr/>
                   <w:dataBinding w:prefixMappings="xmlns:ns0='http://schemas.microsoft.com/office/2006/coverPageProps'" w:xpath="/ns0:CoverPageProperties[1]/ns0:PublishDate[1]" w:storeItemID="{55AF091B-3C7A-41E3-B477-F2FDAA23CFDA}"/>
-                  <w:date>
+                  <w:date w:fullDate="2014-08-07T00:00:00Z">
+                    <w:dateFormat w:val="dd.MM.yyyy"/>
                     <w:lid w:val="de-DE"/>
                     <w:storeMappedDataAs w:val="dateTime"/>
                     <w:calendar w:val="gregorian"/>
@@ -282,7 +273,7 @@
                       <w:rPr>
                         <w:color w:val="4F81BD" w:themeColor="accent1"/>
                       </w:rPr>
-                      <w:t>[Wählen Sie das Datum aus]</w:t>
+                      <w:t>07.08.2014</w:t>
                     </w:r>
                   </w:p>
                 </w:sdtContent>
@@ -2285,7 +2276,13 @@
       </w:r>
       <w:proofErr w:type="spellEnd"/>
       <w:r>
-        <w:t xml:space="preserve"> Quest“. </w:t>
+        <w:t xml:space="preserve"> Quest“</w:t>
+      </w:r>
+      <w:r>
+        <w:t xml:space="preserve"> auf</w:t>
+      </w:r>
+      <w:r>
+        <w:t xml:space="preserve">. </w:t>
       </w:r>
       <w:r>
         <w:t>Bei den Tests</w:t>
@@ -2296,18 +2293,22 @@
     </w:p>
     <w:p>
       <w:r>
-        <w:t xml:space="preserve">Es ist wichtig das alle Produktfunktionen funktionieren, </w:t>
-      </w:r>
-      <w:r>
-        <w:t xml:space="preserve">so kann bei </w:t>
-      </w:r>
-      <w:proofErr w:type="spellStart"/>
-      <w:r>
-        <w:t>bei</w:t>
-      </w:r>
-      <w:proofErr w:type="spellEnd"/>
-      <w:r>
-        <w:t xml:space="preserve"> einem nicht fertigen Sprint zumindest das Modul eingereicht werden.</w:t>
+        <w:t>Es ist wichtig</w:t>
+      </w:r>
+      <w:r>
+        <w:t>,</w:t>
+      </w:r>
+      <w:r>
+        <w:t xml:space="preserve"> da</w:t>
+      </w:r>
+      <w:r>
+        <w:t>s</w:t>
+      </w:r>
+      <w:r>
+        <w:t xml:space="preserve">s alle Produktfunktionen funktionieren, </w:t>
+      </w:r>
+      <w:r>
+        <w:t>so kann bei einem nicht fertigen Sprint zumindest das Modul eingereicht werden.</w:t>
       </w:r>
     </w:p>
     <w:p>
@@ -2378,7 +2379,10 @@
     </w:p>
     <w:p>
       <w:r>
-        <w:t>Alle Tests werden an den Entsprechenden Testgeräten getestet.</w:t>
+        <w:t>Alle Tests werden an den e</w:t>
+      </w:r>
+      <w:r>
+        <w:t>ntsprechenden Testgeräten getestet.</w:t>
       </w:r>
     </w:p>
     <w:p>
@@ -2484,13 +2488,25 @@
         <w:t>nden</w:t>
       </w:r>
       <w:r>
-        <w:t xml:space="preserve"> genannten Elemente getestet werden müssen. Bei Feldern wo der Benutzer eingaben machen kann </w:t>
+        <w:t xml:space="preserve"> genannten Elemente gete</w:t>
+      </w:r>
+      <w:r>
+        <w:t>stet werden müssen. Bei Feldern</w:t>
+      </w:r>
+      <w:r>
+        <w:t>, in denen</w:t>
+      </w:r>
+      <w:r>
+        <w:t xml:space="preserve"> der Benutzer eingaben machen kann </w:t>
       </w:r>
       <w:r>
         <w:t xml:space="preserve">werden </w:t>
       </w:r>
       <w:r>
-        <w:t xml:space="preserve">mindestens 3 unterschiedliche Eingaben getestet. </w:t>
+        <w:t>mindestens drei</w:t>
+      </w:r>
+      <w:r>
+        <w:t xml:space="preserve"> unterschiedliche Eingaben getestet. </w:t>
       </w:r>
       <w:proofErr w:type="spellStart"/>
       <w:r>
@@ -2504,7 +2520,19 @@
         <w:t xml:space="preserve"> Falls es möglich ist einen Fehlerfall geplant durchzuführen so ist auch dieser zu testen und protokollieren.</w:t>
       </w:r>
       <w:r>
-        <w:t xml:space="preserve"> Zu allen Produktfunktionstests wird auch die Performance getestet. Falls es an einer Stelle zu keinen flüssigen Ablauf kommt wird dies auch im Testprotokoll genannt.</w:t>
+        <w:t xml:space="preserve"> Zu allen Produktfunktionstests wird auch die Performance getestet. Fa</w:t>
+      </w:r>
+      <w:r>
+        <w:t>lls es an einer Stelle zu keinem</w:t>
+      </w:r>
+      <w:r>
+        <w:t xml:space="preserve"> flüssigen Ablauf kommt</w:t>
+      </w:r>
+      <w:r>
+        <w:t>,</w:t>
+      </w:r>
+      <w:r>
+        <w:t xml:space="preserve"> wird dies auch im Testprotokoll genannt.</w:t>
       </w:r>
       <w:r>
         <w:t xml:space="preserve"> Spezielle Belastungstests sind nicht vorgesehen.</w:t>
@@ -2512,24 +2540,37 @@
     </w:p>
     <w:p>
       <w:r>
-        <w:t xml:space="preserve">Zu den Produktfunktionen wird auch der Programmcode auf ihre Korrektheit geprüft und protokolliert. So wird </w:t>
-      </w:r>
-      <w:r>
-        <w:t>zum Beispiel, bei einer programmierten Klasse jede Methode getestet.</w:t>
-      </w:r>
-      <w:r>
-        <w:t xml:space="preserve"> Dies sollte mit einem Unit Test gemacht werden.</w:t>
-      </w:r>
-      <w:r>
-        <w:t xml:space="preserve"> Dieser kann mit Hilfe von Visual Studio oder </w:t>
+        <w:t>Zu den Produktfunktionen wird auch der Programmcode auf ihre Korrektheit geprü</w:t>
+      </w:r>
+      <w:bookmarkStart w:id="4" w:name="_GoBack"/>
+      <w:bookmarkEnd w:id="4"/>
+      <w:r>
+        <w:t xml:space="preserve">ft und protokolliert. So wird </w:t>
+      </w:r>
+      <w:r>
+        <w:t xml:space="preserve">zum Beispiel, bei einer programmierten Klasse </w:t>
+      </w:r>
+      <w:r>
+        <w:t>der Rest-</w:t>
       </w:r>
       <w:proofErr w:type="spellStart"/>
       <w:r>
-        <w:t>Monodevelop</w:t>
+        <w:t>Api</w:t>
       </w:r>
       <w:proofErr w:type="spellEnd"/>
       <w:r>
-        <w:t xml:space="preserve"> gemacht werden.</w:t>
+        <w:t xml:space="preserve"> getestet.</w:t>
+      </w:r>
+      <w:r>
+        <w:t xml:space="preserve">  Die Minispiele können innerhalb von Unity3d per </w:t>
+      </w:r>
+      <w:proofErr w:type="spellStart"/>
+      <w:r>
+        <w:t>Build&amp;Run</w:t>
+      </w:r>
+      <w:proofErr w:type="spellEnd"/>
+      <w:r>
+        <w:t xml:space="preserve"> oder auf einem der Testgeräte getestet werden.</w:t>
       </w:r>
     </w:p>
     <w:p>
@@ -2715,12 +2756,12 @@
           <w:numId w:val="2"/>
         </w:numPr>
       </w:pPr>
-      <w:bookmarkStart w:id="4" w:name="_Toc394337336"/>
+      <w:bookmarkStart w:id="5" w:name="_Toc394337336"/>
       <w:r>
         <w:lastRenderedPageBreak/>
         <w:t>Testkonzept Website</w:t>
       </w:r>
-      <w:bookmarkEnd w:id="4"/>
+      <w:bookmarkEnd w:id="5"/>
     </w:p>
     <w:p>
       <w:pPr>
@@ -2730,11 +2771,11 @@
           <w:numId w:val="2"/>
         </w:numPr>
       </w:pPr>
-      <w:bookmarkStart w:id="5" w:name="_Toc394337337"/>
+      <w:bookmarkStart w:id="6" w:name="_Toc394337337"/>
       <w:r>
         <w:t>Testgerüst</w:t>
       </w:r>
-      <w:bookmarkEnd w:id="5"/>
+      <w:bookmarkEnd w:id="6"/>
     </w:p>
     <w:p>
       <w:pPr>
@@ -2828,11 +2869,11 @@
           <w:numId w:val="2"/>
         </w:numPr>
       </w:pPr>
-      <w:bookmarkStart w:id="6" w:name="_Toc394337338"/>
+      <w:bookmarkStart w:id="7" w:name="_Toc394337338"/>
       <w:r>
         <w:t>Testelemente</w:t>
       </w:r>
-      <w:bookmarkEnd w:id="6"/>
+      <w:bookmarkEnd w:id="7"/>
     </w:p>
     <w:p>
       <w:pPr>
@@ -2842,11 +2883,11 @@
           <w:numId w:val="2"/>
         </w:numPr>
       </w:pPr>
-      <w:bookmarkStart w:id="7" w:name="_Toc394337339"/>
+      <w:bookmarkStart w:id="8" w:name="_Toc394337339"/>
       <w:r>
         <w:t>Funktionen</w:t>
       </w:r>
-      <w:bookmarkEnd w:id="7"/>
+      <w:bookmarkEnd w:id="8"/>
     </w:p>
     <w:p>
       <w:pPr>
@@ -2963,66 +3004,17 @@
     </w:p>
     <w:p>
       <w:pPr>
-        <w:pStyle w:val="Listenabsatz"/>
-        <w:numPr>
-          <w:ilvl w:val="0"/>
-          <w:numId w:val="5"/>
-        </w:numPr>
-      </w:pPr>
-      <w:r>
-        <w:t xml:space="preserve">Das </w:t>
-      </w:r>
-      <w:proofErr w:type="spellStart"/>
-      <w:r>
-        <w:t>Responsive</w:t>
-      </w:r>
-      <w:proofErr w:type="spellEnd"/>
-      <w:r>
-        <w:t xml:space="preserve"> Webdesign</w:t>
-      </w:r>
-      <w:r>
-        <w:t xml:space="preserve"> funktioniert</w:t>
-      </w:r>
-    </w:p>
-    <w:p>
-      <w:pPr>
-        <w:pStyle w:val="Listenabsatz"/>
-        <w:numPr>
-          <w:ilvl w:val="1"/>
-          <w:numId w:val="5"/>
-        </w:numPr>
-      </w:pPr>
-      <w:r>
-        <w:t>Es gibt einen e</w:t>
-      </w:r>
-      <w:r>
-        <w:t>rfolgreichen</w:t>
-      </w:r>
-      <w:r>
-        <w:t xml:space="preserve"> Wechsel zwischen Dropdown und </w:t>
-      </w:r>
-      <w:proofErr w:type="spellStart"/>
-      <w:r>
-        <w:t>Accordion</w:t>
-      </w:r>
-      <w:proofErr w:type="spellEnd"/>
-      <w:r>
-        <w:t xml:space="preserve"> Menü</w:t>
-      </w:r>
-    </w:p>
-    <w:p>
-      <w:pPr>
         <w:pStyle w:val="berschrift3"/>
         <w:numPr>
           <w:ilvl w:val="2"/>
           <w:numId w:val="2"/>
         </w:numPr>
       </w:pPr>
-      <w:bookmarkStart w:id="8" w:name="_Toc394337340"/>
+      <w:bookmarkStart w:id="9" w:name="_Toc394337340"/>
       <w:r>
         <w:t>Nicht funktionale Anforderungen</w:t>
       </w:r>
-      <w:bookmarkEnd w:id="8"/>
+      <w:bookmarkEnd w:id="9"/>
     </w:p>
     <w:p>
       <w:pPr>
@@ -3035,6 +3027,51 @@
       <w:r>
         <w:t>Die Designrichtlinien werden berücksichtigt</w:t>
       </w:r>
+    </w:p>
+    <w:p>
+      <w:pPr>
+        <w:pStyle w:val="Listenabsatz"/>
+        <w:numPr>
+          <w:ilvl w:val="0"/>
+          <w:numId w:val="11"/>
+        </w:numPr>
+      </w:pPr>
+      <w:r>
+        <w:t xml:space="preserve">Das </w:t>
+      </w:r>
+      <w:proofErr w:type="spellStart"/>
+      <w:r>
+        <w:t>Responsive</w:t>
+      </w:r>
+      <w:proofErr w:type="spellEnd"/>
+      <w:r>
+        <w:t xml:space="preserve"> Webdesign funktioniert</w:t>
+      </w:r>
+    </w:p>
+    <w:p>
+      <w:pPr>
+        <w:pStyle w:val="Listenabsatz"/>
+        <w:numPr>
+          <w:ilvl w:val="1"/>
+          <w:numId w:val="11"/>
+        </w:numPr>
+      </w:pPr>
+      <w:r>
+        <w:t xml:space="preserve">Es gibt einen erfolgreichen Wechsel zwischen Dropdown und </w:t>
+      </w:r>
+      <w:proofErr w:type="spellStart"/>
+      <w:r>
+        <w:t>Accordion</w:t>
+      </w:r>
+      <w:proofErr w:type="spellEnd"/>
+      <w:r>
+        <w:t xml:space="preserve"> Menü</w:t>
+      </w:r>
+    </w:p>
+    <w:p>
+      <w:pPr>
+        <w:pStyle w:val="Listenabsatz"/>
+      </w:pPr>
     </w:p>
     <w:p>
       <w:pPr>
@@ -3055,7 +3092,7 @@
           <w:color w:val="4F81BD" w:themeColor="accent1"/>
         </w:rPr>
       </w:pPr>
-      <w:bookmarkStart w:id="9" w:name="_Toc394337341"/>
+      <w:bookmarkStart w:id="10" w:name="_Toc394337341"/>
       <w:r>
         <w:rPr>
           <w:color w:val="4F81BD" w:themeColor="accent1"/>
@@ -3076,7 +3113,7 @@
         </w:rPr>
         <w:t>Api</w:t>
       </w:r>
-      <w:bookmarkEnd w:id="9"/>
+      <w:bookmarkEnd w:id="10"/>
       <w:proofErr w:type="spellEnd"/>
     </w:p>
     <w:p>
@@ -3087,11 +3124,11 @@
           <w:numId w:val="2"/>
         </w:numPr>
       </w:pPr>
-      <w:bookmarkStart w:id="10" w:name="_Toc394337342"/>
+      <w:bookmarkStart w:id="11" w:name="_Toc394337342"/>
       <w:r>
         <w:t>Testgerüst</w:t>
       </w:r>
-      <w:bookmarkEnd w:id="10"/>
+      <w:bookmarkEnd w:id="11"/>
     </w:p>
     <w:p>
       <w:pPr>
@@ -3120,11 +3157,11 @@
           <w:numId w:val="2"/>
         </w:numPr>
       </w:pPr>
-      <w:bookmarkStart w:id="11" w:name="_Toc394337343"/>
+      <w:bookmarkStart w:id="12" w:name="_Toc394337343"/>
       <w:r>
         <w:t>Testelemente</w:t>
       </w:r>
-      <w:bookmarkEnd w:id="11"/>
+      <w:bookmarkEnd w:id="12"/>
     </w:p>
     <w:p>
       <w:pPr>
@@ -3200,8 +3237,21 @@
           <w:numId w:val="11"/>
         </w:numPr>
       </w:pPr>
-      <w:bookmarkStart w:id="12" w:name="_GoBack"/>
-      <w:bookmarkEnd w:id="12"/>
+      <w:r>
+        <w:t>Logbucheintrag machen</w:t>
+      </w:r>
+    </w:p>
+    <w:p>
+      <w:pPr>
+        <w:pStyle w:val="Listenabsatz"/>
+        <w:numPr>
+          <w:ilvl w:val="0"/>
+          <w:numId w:val="11"/>
+        </w:numPr>
+      </w:pPr>
+      <w:r>
+        <w:t>Ergebnisse der Minispiele speichern</w:t>
+      </w:r>
     </w:p>
     <w:p>
       <w:pPr>
@@ -3239,7 +3289,21 @@
         <w:t>Die entwickelte App sollte auf allen mobilen Testgeräten funktionieren.</w:t>
       </w:r>
       <w:r>
-        <w:t xml:space="preserve"> Alle Tests müssen daher auf Android und IOS gemacht werden. So sollen mögliche Bugs, die durch die unterschiedlichen Betriebssysteme entstehen könnten, gefunden werden.</w:t>
+        <w:t xml:space="preserve"> Alle Tests müssen daher auf </w:t>
+      </w:r>
+      <w:proofErr w:type="spellStart"/>
+      <w:r>
+        <w:t>Android</w:t>
+      </w:r>
+      <w:proofErr w:type="spellEnd"/>
+      <w:r>
+        <w:t xml:space="preserve"> und IOS </w:t>
+      </w:r>
+      <w:r>
+        <w:t>durchgeführt</w:t>
+      </w:r>
+      <w:r>
+        <w:t xml:space="preserve"> werden. So sollen mögliche Bugs, die durch die unterschiedlichen Betriebssysteme entstehen könnten, gefunden werden.</w:t>
       </w:r>
     </w:p>
     <w:p>
@@ -3269,15 +3333,19 @@
         <w:ind w:left="360"/>
       </w:pPr>
       <w:r>
-        <w:t xml:space="preserve">Die Spezialgruppe, welche sich um das Hauptspiel kümmert, sorgt für das Zusammenfügen aller </w:t>
-      </w:r>
-      <w:proofErr w:type="spellStart"/>
-      <w:r>
-        <w:t>apprelevanten</w:t>
-      </w:r>
-      <w:proofErr w:type="spellEnd"/>
-      <w:r>
-        <w:t xml:space="preserve"> Elemente.</w:t>
+        <w:t>Die Spezialgruppe, welche sich um das Hauptspiel kümmert, sorgt</w:t>
+      </w:r>
+      <w:r>
+        <w:t xml:space="preserve"> für das Zusammenfügen aller </w:t>
+      </w:r>
+      <w:r>
+        <w:t>relevanten Elemente</w:t>
+      </w:r>
+      <w:r>
+        <w:t xml:space="preserve"> der Applikation</w:t>
+      </w:r>
+      <w:r>
+        <w:t>.</w:t>
       </w:r>
     </w:p>
     <w:p>
@@ -3432,13 +3500,11 @@
         </w:numPr>
       </w:pPr>
       <w:r>
-        <w:t xml:space="preserve">&gt;Es lässt die Kamera zum scannen des </w:t>
-      </w:r>
-      <w:proofErr w:type="spellStart"/>
-      <w:r>
-        <w:t>Qr</w:t>
-      </w:r>
-      <w:proofErr w:type="spellEnd"/>
+        <w:t xml:space="preserve">Es lässt die Kamera zum </w:t>
+      </w:r>
+      <w:r>
+        <w:t>Scannen des QR</w:t>
+      </w:r>
       <w:r>
         <w:t>-Codes bedienen</w:t>
       </w:r>
@@ -3451,11 +3517,12 @@
           <w:numId w:val="11"/>
         </w:numPr>
       </w:pPr>
-      <w:proofErr w:type="spellStart"/>
-      <w:r>
-        <w:t>Qr</w:t>
-      </w:r>
-      <w:proofErr w:type="spellEnd"/>
+      <w:r>
+        <w:t>Q</w:t>
+      </w:r>
+      <w:r>
+        <w:t>R</w:t>
+      </w:r>
       <w:r>
         <w:t>-Codes werden nur bei passender GPS-Position erfasst</w:t>
       </w:r>
@@ -3542,8 +3609,15 @@
       </w:r>
     </w:p>
     <w:p>
-      <w:r>
-        <w:br w:type="page"/>
+      <w:pPr>
+        <w:pStyle w:val="Listenabsatz"/>
+        <w:numPr>
+          <w:ilvl w:val="0"/>
+          <w:numId w:val="11"/>
+        </w:numPr>
+      </w:pPr>
+      <w:r>
+        <w:t>Alle Spieleergebnisse können übergeben werden</w:t>
       </w:r>
     </w:p>
     <w:p>
@@ -3673,7 +3747,10 @@
         </w:numPr>
       </w:pPr>
       <w:r>
-        <w:t>Das Rätsel lässt sich immer Lösen</w:t>
+        <w:t>Das Rätsel lässt sich immer l</w:t>
+      </w:r>
+      <w:r>
+        <w:t>ösen</w:t>
       </w:r>
     </w:p>
     <w:p>
@@ -3820,6 +3897,23 @@
     </w:p>
     <w:p>
       <w:pPr>
+        <w:pStyle w:val="Listenabsatz"/>
+        <w:numPr>
+          <w:ilvl w:val="0"/>
+          <w:numId w:val="12"/>
+        </w:numPr>
+      </w:pPr>
+      <w:r>
+        <w:t>Alle Spieleergebnisse können übergeben werden</w:t>
+      </w:r>
+    </w:p>
+    <w:p>
+      <w:pPr>
+        <w:pStyle w:val="Listenabsatz"/>
+      </w:pPr>
+    </w:p>
+    <w:p>
+      <w:pPr>
         <w:pStyle w:val="berschrift3"/>
         <w:numPr>
           <w:ilvl w:val="2"/>
@@ -3925,6 +4019,18 @@
     <w:p>
       <w:pPr>
         <w:pStyle w:val="Listenabsatz"/>
+        <w:numPr>
+          <w:ilvl w:val="0"/>
+          <w:numId w:val="13"/>
+        </w:numPr>
+      </w:pPr>
+      <w:r>
+        <w:t>Alle Spieleergebnisse können übergeben werden</w:t>
+      </w:r>
+    </w:p>
+    <w:p>
+      <w:pPr>
+        <w:pStyle w:val="Listenabsatz"/>
       </w:pPr>
     </w:p>
     <w:p>
@@ -4004,7 +4110,10 @@
         </w:numPr>
       </w:pPr>
       <w:r>
-        <w:t>Alle 3 Labyrinthe sind lösbar</w:t>
+        <w:t>Alle drei</w:t>
+      </w:r>
+      <w:r>
+        <w:t xml:space="preserve"> Labyrinthe sind lösbar</w:t>
       </w:r>
     </w:p>
     <w:p>
@@ -4293,6 +4402,18 @@
     <w:p>
       <w:pPr>
         <w:pStyle w:val="Listenabsatz"/>
+        <w:numPr>
+          <w:ilvl w:val="0"/>
+          <w:numId w:val="14"/>
+        </w:numPr>
+      </w:pPr>
+      <w:r>
+        <w:t>Alle Spieleergebnisse können übergeben werden</w:t>
+      </w:r>
+    </w:p>
+    <w:p>
+      <w:pPr>
+        <w:pStyle w:val="Listenabsatz"/>
       </w:pPr>
     </w:p>
     <w:p>
@@ -4496,11 +4617,23 @@
     <w:p>
       <w:pPr>
         <w:pStyle w:val="Listenabsatz"/>
+        <w:numPr>
+          <w:ilvl w:val="0"/>
+          <w:numId w:val="12"/>
+        </w:numPr>
+      </w:pPr>
+      <w:r>
+        <w:t>Alle Spieleergebnisse können übergeben werden</w:t>
+      </w:r>
+    </w:p>
+    <w:p>
+      <w:pPr>
+        <w:pStyle w:val="Listenabsatz"/>
       </w:pPr>
     </w:p>
     <w:sectPr>
-      <w:footerReference w:type="default" r:id="rId9"/>
-      <w:footerReference w:type="first" r:id="rId10"/>
+      <w:footerReference w:type="default" r:id="rId10"/>
+      <w:footerReference w:type="first" r:id="rId11"/>
       <w:pgSz w:w="11906" w:h="16838"/>
       <w:pgMar w:top="1417" w:right="1417" w:bottom="1134" w:left="1417" w:header="708" w:footer="708" w:gutter="0"/>
       <w:pgNumType w:start="1"/>
@@ -4567,7 +4700,7 @@
           <w:rPr>
             <w:noProof/>
           </w:rPr>
-          <w:t>4</w:t>
+          <w:t>2</w:t>
         </w:r>
         <w:r>
           <w:fldChar w:fldCharType="end"/>
@@ -6977,6 +7110,7 @@
       <w:spacing w:after="0" w:line="240" w:lineRule="auto"/>
     </w:pPr>
     <w:tblPr>
+      <w:tblInd w:w="0" w:type="dxa"/>
       <w:tblBorders>
         <w:top w:val="single" w:sz="4" w:space="0" w:color="auto"/>
         <w:left w:val="single" w:sz="4" w:space="0" w:color="auto"/>
@@ -6985,6 +7119,12 @@
         <w:insideH w:val="single" w:sz="4" w:space="0" w:color="auto"/>
         <w:insideV w:val="single" w:sz="4" w:space="0" w:color="auto"/>
       </w:tblBorders>
+      <w:tblCellMar>
+        <w:top w:w="0" w:type="dxa"/>
+        <w:left w:w="108" w:type="dxa"/>
+        <w:bottom w:w="0" w:type="dxa"/>
+        <w:right w:w="108" w:type="dxa"/>
+      </w:tblCellMar>
     </w:tblPr>
   </w:style>
 </w:styles>
@@ -7545,6 +7685,7 @@
       <w:spacing w:after="0" w:line="240" w:lineRule="auto"/>
     </w:pPr>
     <w:tblPr>
+      <w:tblInd w:w="0" w:type="dxa"/>
       <w:tblBorders>
         <w:top w:val="single" w:sz="4" w:space="0" w:color="auto"/>
         <w:left w:val="single" w:sz="4" w:space="0" w:color="auto"/>
@@ -7553,6 +7694,12 @@
         <w:insideH w:val="single" w:sz="4" w:space="0" w:color="auto"/>
         <w:insideV w:val="single" w:sz="4" w:space="0" w:color="auto"/>
       </w:tblBorders>
+      <w:tblCellMar>
+        <w:top w:w="0" w:type="dxa"/>
+        <w:left w:w="108" w:type="dxa"/>
+        <w:bottom w:w="0" w:type="dxa"/>
+        <w:right w:w="108" w:type="dxa"/>
+      </w:tblCellMar>
     </w:tblPr>
   </w:style>
 </w:styles>
@@ -7590,38 +7737,6 @@
         </w:p>
       </w:docPartBody>
     </w:docPart>
-    <w:docPart>
-      <w:docPartPr>
-        <w:name w:val="7D66E90907F14463AC7F8C6FFD5EF852"/>
-        <w:category>
-          <w:name w:val="Allgemein"/>
-          <w:gallery w:val="placeholder"/>
-        </w:category>
-        <w:types>
-          <w:type w:val="bbPlcHdr"/>
-        </w:types>
-        <w:behaviors>
-          <w:behavior w:val="content"/>
-        </w:behaviors>
-        <w:guid w:val="{D30D5A2A-FA60-49D6-8456-4EEC39FAD2BA}"/>
-      </w:docPartPr>
-      <w:docPartBody>
-        <w:p>
-          <w:pPr>
-            <w:pStyle w:val="7D66E90907F14463AC7F8C6FFD5EF852"/>
-          </w:pPr>
-          <w:r>
-            <w:rPr>
-              <w:rFonts w:asciiTheme="majorHAnsi" w:eastAsiaTheme="majorEastAsia" w:hAnsiTheme="majorHAnsi" w:cstheme="majorBidi"/>
-              <w:color w:val="4F81BD" w:themeColor="accent1"/>
-              <w:sz w:val="80"/>
-              <w:szCs w:val="80"/>
-            </w:rPr>
-            <w:t>[Geben Sie den Titel des Dokuments ein]</w:t>
-          </w:r>
-        </w:p>
-      </w:docPartBody>
-    </w:docPart>
   </w:docParts>
 </w:glossaryDocument>
 </file>
@@ -7640,7 +7755,7 @@
     <w:charset w:val="00"/>
     <w:family w:val="roman"/>
     <w:pitch w:val="variable"/>
-    <w:sig w:usb0="E0002EFF" w:usb1="C0007843" w:usb2="00000009" w:usb3="00000000" w:csb0="000001FF" w:csb1="00000000"/>
+    <w:sig w:usb0="E0002AFF" w:usb1="C0007841" w:usb2="00000009" w:usb3="00000000" w:csb0="000001FF" w:csb1="00000000"/>
   </w:font>
   <w:font w:name="Courier New">
     <w:panose1 w:val="02070309020205020404"/>
@@ -7668,7 +7783,7 @@
     <w:charset w:val="00"/>
     <w:family w:val="swiss"/>
     <w:pitch w:val="variable"/>
-    <w:sig w:usb0="E00002FF" w:usb1="4000ACFF" w:usb2="00000001" w:usb3="00000000" w:csb0="0000019F" w:csb1="00000000"/>
+    <w:sig w:usb0="E10002FF" w:usb1="4000ACFF" w:usb2="00000009" w:usb3="00000000" w:csb0="0000019F" w:csb1="00000000"/>
   </w:font>
   <w:font w:name="Cambria">
     <w:panose1 w:val="02040503050406030204"/>
@@ -7681,17 +7796,15 @@
     <w:panose1 w:val="020B0604030504040204"/>
     <w:charset w:val="00"/>
     <w:family w:val="swiss"/>
-    <w:notTrueType/>
     <w:pitch w:val="variable"/>
-    <w:sig w:usb0="00000003" w:usb1="00000000" w:usb2="00000000" w:usb3="00000000" w:csb0="00000001" w:csb1="00000000"/>
+    <w:sig w:usb0="E1002EFF" w:usb1="C000605B" w:usb2="00000029" w:usb3="00000000" w:csb0="000101FF" w:csb1="00000000"/>
   </w:font>
   <w:font w:name="Arial Unicode MS">
     <w:panose1 w:val="020B0604020202020204"/>
-    <w:charset w:val="00"/>
-    <w:family w:val="roman"/>
-    <w:notTrueType/>
+    <w:charset w:val="80"/>
+    <w:family w:val="swiss"/>
     <w:pitch w:val="variable"/>
-    <w:sig w:usb0="00000003" w:usb1="00000000" w:usb2="00000000" w:usb3="00000000" w:csb0="00000001" w:csb1="00000000"/>
+    <w:sig w:usb0="F7FFAFFF" w:usb1="E9DFFFFF" w:usb2="0000003F" w:usb3="00000000" w:csb0="003F01FF" w:csb1="00000000"/>
   </w:font>
 </w:fonts>
 </file>
@@ -8447,11 +8560,30 @@
 </file>
 
 <file path=customXml/item1.xml><?xml version="1.0" encoding="utf-8"?>
+<CoverPageProperties xmlns="http://schemas.microsoft.com/office/2006/coverPageProps">
+  <PublishDate>2014-08-07T00:00:00</PublishDate>
+  <Abstract/>
+  <CompanyAddress/>
+  <CompanyPhone/>
+  <CompanyFax/>
+  <CompanyEmail/>
+</CoverPageProperties>
+</file>
+
+<file path=customXml/item2.xml><?xml version="1.0" encoding="utf-8"?>
 <b:Sources xmlns:b="http://schemas.openxmlformats.org/officeDocument/2006/bibliography" xmlns="http://schemas.openxmlformats.org/officeDocument/2006/bibliography" SelectedStyle="\APA.XSL" StyleName="APA"/>
 </file>
 
 <file path=customXml/itemProps1.xml><?xml version="1.0" encoding="utf-8"?>
-<ds:datastoreItem xmlns:ds="http://schemas.openxmlformats.org/officeDocument/2006/customXml" ds:itemID="{A6B3B71A-B7BD-4293-B8DC-271B171283E0}">
+<ds:datastoreItem xmlns:ds="http://schemas.openxmlformats.org/officeDocument/2006/customXml" ds:itemID="{55AF091B-3C7A-41E3-B477-F2FDAA23CFDA}">
+  <ds:schemaRefs>
+    <ds:schemaRef ds:uri="http://schemas.microsoft.com/office/2006/coverPageProps"/>
+  </ds:schemaRefs>
+</ds:datastoreItem>
+</file>
+
+<file path=customXml/itemProps2.xml><?xml version="1.0" encoding="utf-8"?>
+<ds:datastoreItem xmlns:ds="http://schemas.openxmlformats.org/officeDocument/2006/customXml" ds:itemID="{C0590138-9974-4407-B9CC-D5F9505E8EEE}">
   <ds:schemaRefs>
     <ds:schemaRef ds:uri="http://schemas.openxmlformats.org/officeDocument/2006/bibliography"/>
   </ds:schemaRefs>

</xml_diff>